<commit_message>
Update KNN and kfold method discussion.docx
Adding conclusion
</commit_message>
<xml_diff>
--- a/KNN and kfold method discussion.docx
+++ b/KNN and kfold method discussion.docx
@@ -1,6 +1,6 @@
 
 <file path=word/document.xml><?xml version="1.0" encoding="utf-8"?>
-<w:document xmlns:wpc="http://schemas.microsoft.com/office/word/2010/wordprocessingCanvas" xmlns:cx="http://schemas.microsoft.com/office/drawing/2014/chartex" xmlns:cx1="http://schemas.microsoft.com/office/drawing/2015/9/8/chartex" xmlns:cx2="http://schemas.microsoft.com/office/drawing/2015/10/21/chartex" xmlns:cx3="http://schemas.microsoft.com/office/drawing/2016/5/9/chartex" xmlns:cx4="http://schemas.microsoft.com/office/drawing/2016/5/10/chartex" xmlns:cx5="http://schemas.microsoft.com/office/drawing/2016/5/11/chartex" xmlns:cx6="http://schemas.microsoft.com/office/drawing/2016/5/12/chartex" xmlns:cx7="http://schemas.microsoft.com/office/drawing/2016/5/13/chartex" xmlns:cx8="http://schemas.microsoft.com/office/drawing/2016/5/14/chartex" xmlns:mc="http://schemas.openxmlformats.org/markup-compatibility/2006" xmlns:aink="http://schemas.microsoft.com/office/drawing/2016/ink" xmlns:am3d="http://schemas.microsoft.com/office/drawing/2017/model3d" xmlns:o="urn:schemas-microsoft-com:office:office" xmlns:oel="http://schemas.microsoft.com/office/2019/extlst" xmlns:r="http://schemas.openxmlformats.org/officeDocument/2006/relationships" xmlns:m="http://schemas.openxmlformats.org/officeDocument/2006/math" xmlns:v="urn:schemas-microsoft-com:vml" xmlns:wp14="http://schemas.microsoft.com/office/word/2010/wordprocessingDrawing" xmlns:wp="http://schemas.openxmlformats.org/drawingml/2006/wordprocessingDrawing" xmlns:w10="urn:schemas-microsoft-com:office:word" xmlns:w="http://schemas.openxmlformats.org/wordprocessingml/2006/main" xmlns:w14="http://schemas.microsoft.com/office/word/2010/wordml" xmlns:w15="http://schemas.microsoft.com/office/word/2012/wordml" xmlns:w16cex="http://schemas.microsoft.com/office/word/2018/wordml/cex" xmlns:w16cid="http://schemas.microsoft.com/office/word/2016/wordml/cid" xmlns:w16="http://schemas.microsoft.com/office/word/2018/wordml" xmlns:w16sdtdh="http://schemas.microsoft.com/office/word/2020/wordml/sdtdatahash" xmlns:w16se="http://schemas.microsoft.com/office/word/2015/wordml/symex" xmlns:wpg="http://schemas.microsoft.com/office/word/2010/wordprocessingGroup" xmlns:wpi="http://schemas.microsoft.com/office/word/2010/wordprocessingInk" xmlns:wne="http://schemas.microsoft.com/office/word/2006/wordml" xmlns:wps="http://schemas.microsoft.com/office/word/2010/wordprocessingShape" mc:Ignorable="w14 w15 w16se w16cid w16 w16cex w16sdtdh wp14">
+<w:document xmlns:wpc="http://schemas.microsoft.com/office/word/2010/wordprocessingCanvas" xmlns:mc="http://schemas.openxmlformats.org/markup-compatibility/2006" xmlns:o="urn:schemas-microsoft-com:office:office" xmlns:r="http://schemas.openxmlformats.org/officeDocument/2006/relationships" xmlns:m="http://schemas.openxmlformats.org/officeDocument/2006/math" xmlns:v="urn:schemas-microsoft-com:vml" xmlns:wp14="http://schemas.microsoft.com/office/word/2010/wordprocessingDrawing" xmlns:wp="http://schemas.openxmlformats.org/drawingml/2006/wordprocessingDrawing" xmlns:w10="urn:schemas-microsoft-com:office:word" xmlns:w="http://schemas.openxmlformats.org/wordprocessingml/2006/main" xmlns:w14="http://schemas.microsoft.com/office/word/2010/wordml" xmlns:w15="http://schemas.microsoft.com/office/word/2012/wordml" xmlns:wpg="http://schemas.microsoft.com/office/word/2010/wordprocessingGroup" xmlns:wpi="http://schemas.microsoft.com/office/word/2010/wordprocessingInk" xmlns:wne="http://schemas.microsoft.com/office/word/2006/wordml" xmlns:wps="http://schemas.microsoft.com/office/word/2010/wordprocessingShape" mc:Ignorable="w14 w15 wp14">
   <w:body>
     <w:p/>
     <w:p>
@@ -22,7 +22,51 @@
           <w:sz w:val="28"/>
           <w:szCs w:val="28"/>
         </w:rPr>
-        <w:t>Determine Model accuracy scores by K-Nearest Neighbors (kNN) method:</w:t>
+        <w:t xml:space="preserve">Determine Model accuracy scores by K-Nearest </w:t>
+      </w:r>
+      <w:proofErr w:type="spellStart"/>
+      <w:r>
+        <w:rPr>
+          <w:rFonts w:cstheme="minorHAnsi"/>
+          <w:b/>
+          <w:bCs/>
+          <w:sz w:val="28"/>
+          <w:szCs w:val="28"/>
+        </w:rPr>
+        <w:t>Neighbors</w:t>
+      </w:r>
+      <w:proofErr w:type="spellEnd"/>
+      <w:r>
+        <w:rPr>
+          <w:rFonts w:cstheme="minorHAnsi"/>
+          <w:b/>
+          <w:bCs/>
+          <w:sz w:val="28"/>
+          <w:szCs w:val="28"/>
+        </w:rPr>
+        <w:t xml:space="preserve"> (</w:t>
+      </w:r>
+      <w:proofErr w:type="spellStart"/>
+      <w:r>
+        <w:rPr>
+          <w:rFonts w:cstheme="minorHAnsi"/>
+          <w:b/>
+          <w:bCs/>
+          <w:sz w:val="28"/>
+          <w:szCs w:val="28"/>
+        </w:rPr>
+        <w:t>kNN</w:t>
+      </w:r>
+      <w:proofErr w:type="spellEnd"/>
+      <w:r>
+        <w:rPr>
+          <w:rFonts w:cstheme="minorHAnsi"/>
+          <w:b/>
+          <w:bCs/>
+          <w:sz w:val="28"/>
+          <w:szCs w:val="28"/>
+        </w:rPr>
+        <w:t>) method:</w:t>
       </w:r>
     </w:p>
     <w:p>
@@ -48,7 +92,25 @@
           <w:sz w:val="24"/>
           <w:szCs w:val="24"/>
         </w:rPr>
-        <w:t>ing the maximum daily energy used, it is very important to analyze the energy uses in different sessions because the weather significantly affects</w:t>
+        <w:t xml:space="preserve">ing the maximum daily energy used, it is very important to </w:t>
+      </w:r>
+      <w:proofErr w:type="spellStart"/>
+      <w:r>
+        <w:rPr>
+          <w:rFonts w:cstheme="minorHAnsi"/>
+          <w:sz w:val="24"/>
+          <w:szCs w:val="24"/>
+        </w:rPr>
+        <w:t>analyze</w:t>
+      </w:r>
+      <w:proofErr w:type="spellEnd"/>
+      <w:r>
+        <w:rPr>
+          <w:rFonts w:cstheme="minorHAnsi"/>
+          <w:sz w:val="24"/>
+          <w:szCs w:val="24"/>
+        </w:rPr>
+        <w:t xml:space="preserve"> the energy uses in different sessions because the weather significantly affects</w:t>
       </w:r>
       <w:r>
         <w:rPr>
@@ -64,15 +126,43 @@
           <w:sz w:val="24"/>
           <w:szCs w:val="24"/>
         </w:rPr>
-        <w:t>K-Nearest Neighbors</w:t>
-      </w:r>
-      <w:r>
-        <w:rPr>
-          <w:rFonts w:cstheme="minorHAnsi"/>
-          <w:sz w:val="24"/>
-          <w:szCs w:val="24"/>
-        </w:rPr>
-        <w:t xml:space="preserve"> (kNN)</w:t>
+        <w:t xml:space="preserve">K-Nearest </w:t>
+      </w:r>
+      <w:proofErr w:type="spellStart"/>
+      <w:r>
+        <w:rPr>
+          <w:rFonts w:cstheme="minorHAnsi"/>
+          <w:sz w:val="24"/>
+          <w:szCs w:val="24"/>
+        </w:rPr>
+        <w:t>Neighbors</w:t>
+      </w:r>
+      <w:proofErr w:type="spellEnd"/>
+      <w:r>
+        <w:rPr>
+          <w:rFonts w:cstheme="minorHAnsi"/>
+          <w:sz w:val="24"/>
+          <w:szCs w:val="24"/>
+        </w:rPr>
+        <w:t xml:space="preserve"> (</w:t>
+      </w:r>
+      <w:proofErr w:type="spellStart"/>
+      <w:r>
+        <w:rPr>
+          <w:rFonts w:cstheme="minorHAnsi"/>
+          <w:sz w:val="24"/>
+          <w:szCs w:val="24"/>
+        </w:rPr>
+        <w:t>kNN</w:t>
+      </w:r>
+      <w:proofErr w:type="spellEnd"/>
+      <w:r>
+        <w:rPr>
+          <w:rFonts w:cstheme="minorHAnsi"/>
+          <w:sz w:val="24"/>
+          <w:szCs w:val="24"/>
+        </w:rPr>
+        <w:t>)</w:t>
       </w:r>
       <w:r>
         <w:rPr>
@@ -152,8 +242,18 @@
           <w:sz w:val="24"/>
           <w:szCs w:val="24"/>
         </w:rPr>
-        <w:t>K-Nearest Neighbors</w:t>
-      </w:r>
+        <w:t xml:space="preserve">K-Nearest </w:t>
+      </w:r>
+      <w:proofErr w:type="spellStart"/>
+      <w:r>
+        <w:rPr>
+          <w:rFonts w:cstheme="minorHAnsi"/>
+          <w:sz w:val="24"/>
+          <w:szCs w:val="24"/>
+        </w:rPr>
+        <w:t>Neighbors</w:t>
+      </w:r>
+      <w:proofErr w:type="spellEnd"/>
       <w:r>
         <w:rPr>
           <w:rFonts w:cstheme="minorHAnsi"/>
@@ -2111,8 +2211,159 @@
           <w:sz w:val="24"/>
           <w:szCs w:val="24"/>
         </w:rPr>
-        <w:t xml:space="preserve"> In the model</w:t>
-      </w:r>
+        <w:t xml:space="preserve"> </w:t>
+      </w:r>
+    </w:p>
+    <w:p>
+      <w:pPr>
+        <w:autoSpaceDE w:val="0"/>
+        <w:autoSpaceDN w:val="0"/>
+        <w:adjustRightInd w:val="0"/>
+        <w:spacing w:after="0" w:line="240" w:lineRule="auto"/>
+        <w:jc w:val="both"/>
+        <w:rPr>
+          <w:rFonts w:eastAsia="CMR10" w:cstheme="minorHAnsi"/>
+          <w:sz w:val="26"/>
+          <w:szCs w:val="26"/>
+        </w:rPr>
+      </w:pPr>
+      <w:r>
+        <w:rPr>
+          <w:rFonts w:cstheme="minorHAnsi"/>
+          <w:sz w:val="24"/>
+          <w:szCs w:val="24"/>
+          <w:highlight w:val="darkGreen"/>
+        </w:rPr>
+        <w:t xml:space="preserve">For both models, we used supervised algorithms. The model between </w:t>
+      </w:r>
+      <w:r>
+        <w:rPr>
+          <w:rFonts w:eastAsia="CMR10" w:cstheme="minorHAnsi"/>
+          <w:sz w:val="26"/>
+          <w:szCs w:val="26"/>
+          <w:highlight w:val="darkGreen"/>
+        </w:rPr>
+        <w:t>the maximum daily energy consumption and average temperature, due to MAXDEMAND is continuous data, Regression</w:t>
+      </w:r>
+      <w:r>
+        <w:rPr>
+          <w:rFonts w:eastAsia="CMR10" w:cstheme="minorHAnsi"/>
+          <w:sz w:val="26"/>
+          <w:szCs w:val="26"/>
+          <w:highlight w:val="darkGreen"/>
+        </w:rPr>
+        <w:t xml:space="preserve"> analysis </w:t>
+      </w:r>
+      <w:r>
+        <w:rPr>
+          <w:rFonts w:eastAsia="CMR10" w:cstheme="minorHAnsi"/>
+          <w:sz w:val="26"/>
+          <w:szCs w:val="26"/>
+          <w:highlight w:val="darkGreen"/>
+        </w:rPr>
+        <w:t>is</w:t>
+      </w:r>
+      <w:r>
+        <w:rPr>
+          <w:rFonts w:eastAsia="CMR10" w:cstheme="minorHAnsi"/>
+          <w:sz w:val="26"/>
+          <w:szCs w:val="26"/>
+          <w:highlight w:val="darkGreen"/>
+        </w:rPr>
+        <w:t xml:space="preserve"> suggested</w:t>
+      </w:r>
+      <w:r>
+        <w:rPr>
+          <w:rFonts w:eastAsia="CMR10" w:cstheme="minorHAnsi"/>
+          <w:sz w:val="26"/>
+          <w:szCs w:val="26"/>
+          <w:highlight w:val="darkGreen"/>
+        </w:rPr>
+        <w:t xml:space="preserve"> for modelling and finding the cause and effect relationship between variables</w:t>
+      </w:r>
+      <w:r>
+        <w:rPr>
+          <w:rFonts w:eastAsia="CMR10" w:cstheme="minorHAnsi"/>
+          <w:sz w:val="26"/>
+          <w:szCs w:val="26"/>
+          <w:highlight w:val="darkGreen"/>
+        </w:rPr>
+        <w:t xml:space="preserve">. For the model which predicts the maximum daily price category based on the weather data, since price category is </w:t>
+      </w:r>
+      <w:r>
+        <w:rPr>
+          <w:rFonts w:eastAsia="CMR10" w:cstheme="minorHAnsi"/>
+          <w:sz w:val="26"/>
+          <w:szCs w:val="26"/>
+          <w:highlight w:val="darkGreen"/>
+        </w:rPr>
+        <w:t>labelled</w:t>
+      </w:r>
+      <w:r>
+        <w:rPr>
+          <w:rFonts w:eastAsia="CMR10" w:cstheme="minorHAnsi"/>
+          <w:sz w:val="26"/>
+          <w:szCs w:val="26"/>
+          <w:highlight w:val="darkGreen"/>
+        </w:rPr>
+        <w:t xml:space="preserve">, KNN is </w:t>
+      </w:r>
+      <w:r>
+        <w:rPr>
+          <w:rFonts w:eastAsia="CMR10" w:cstheme="minorHAnsi"/>
+          <w:sz w:val="26"/>
+          <w:szCs w:val="26"/>
+          <w:highlight w:val="darkGreen"/>
+        </w:rPr>
+        <w:t xml:space="preserve">a </w:t>
+      </w:r>
+      <w:r>
+        <w:rPr>
+          <w:rFonts w:eastAsia="CMR10" w:cstheme="minorHAnsi"/>
+          <w:sz w:val="26"/>
+          <w:szCs w:val="26"/>
+          <w:highlight w:val="darkGreen"/>
+        </w:rPr>
+        <w:t>good option to build a model</w:t>
+      </w:r>
+      <w:r>
+        <w:rPr>
+          <w:rFonts w:eastAsia="CMR10" w:cstheme="minorHAnsi"/>
+          <w:sz w:val="26"/>
+          <w:szCs w:val="26"/>
+          <w:highlight w:val="darkGreen"/>
+        </w:rPr>
+        <w:t xml:space="preserve"> for </w:t>
+      </w:r>
+      <w:r>
+        <w:rPr>
+          <w:rFonts w:eastAsia="CMR10" w:cstheme="minorHAnsi"/>
+          <w:sz w:val="26"/>
+          <w:szCs w:val="26"/>
+          <w:highlight w:val="darkGreen"/>
+        </w:rPr>
+        <w:t>discrete</w:t>
+      </w:r>
+      <w:r>
+        <w:rPr>
+          <w:rFonts w:eastAsia="CMR10" w:cstheme="minorHAnsi"/>
+          <w:sz w:val="26"/>
+          <w:szCs w:val="26"/>
+          <w:highlight w:val="darkGreen"/>
+        </w:rPr>
+        <w:t xml:space="preserve"> variables</w:t>
+      </w:r>
+      <w:r>
+        <w:rPr>
+          <w:rFonts w:eastAsia="CMR10" w:cstheme="minorHAnsi"/>
+          <w:sz w:val="26"/>
+          <w:szCs w:val="26"/>
+          <w:highlight w:val="darkGreen"/>
+        </w:rPr>
+        <w:t>.</w:t>
+      </w:r>
+      <w:bookmarkStart w:id="0" w:name="_GoBack"/>
+      <w:bookmarkEnd w:id="0"/>
     </w:p>
     <w:p>
       <w:pPr>
@@ -2135,8 +2386,8 @@
 </file>
 
 <file path=word/numbering.xml><?xml version="1.0" encoding="utf-8"?>
-<w:numbering xmlns:wpc="http://schemas.microsoft.com/office/word/2010/wordprocessingCanvas" xmlns:cx="http://schemas.microsoft.com/office/drawing/2014/chartex" xmlns:cx1="http://schemas.microsoft.com/office/drawing/2015/9/8/chartex" xmlns:cx2="http://schemas.microsoft.com/office/drawing/2015/10/21/chartex" xmlns:cx3="http://schemas.microsoft.com/office/drawing/2016/5/9/chartex" xmlns:cx4="http://schemas.microsoft.com/office/drawing/2016/5/10/chartex" xmlns:cx5="http://schemas.microsoft.com/office/drawing/2016/5/11/chartex" xmlns:cx6="http://schemas.microsoft.com/office/drawing/2016/5/12/chartex" xmlns:cx7="http://schemas.microsoft.com/office/drawing/2016/5/13/chartex" xmlns:cx8="http://schemas.microsoft.com/office/drawing/2016/5/14/chartex" xmlns:mc="http://schemas.openxmlformats.org/markup-compatibility/2006" xmlns:aink="http://schemas.microsoft.com/office/drawing/2016/ink" xmlns:am3d="http://schemas.microsoft.com/office/drawing/2017/model3d" xmlns:o="urn:schemas-microsoft-com:office:office" xmlns:oel="http://schemas.microsoft.com/office/2019/extlst" xmlns:r="http://schemas.openxmlformats.org/officeDocument/2006/relationships" xmlns:m="http://schemas.openxmlformats.org/officeDocument/2006/math" xmlns:v="urn:schemas-microsoft-com:vml" xmlns:wp14="http://schemas.microsoft.com/office/word/2010/wordprocessingDrawing" xmlns:wp="http://schemas.openxmlformats.org/drawingml/2006/wordprocessingDrawing" xmlns:w10="urn:schemas-microsoft-com:office:word" xmlns:w="http://schemas.openxmlformats.org/wordprocessingml/2006/main" xmlns:w14="http://schemas.microsoft.com/office/word/2010/wordml" xmlns:w15="http://schemas.microsoft.com/office/word/2012/wordml" xmlns:w16cex="http://schemas.microsoft.com/office/word/2018/wordml/cex" xmlns:w16cid="http://schemas.microsoft.com/office/word/2016/wordml/cid" xmlns:w16="http://schemas.microsoft.com/office/word/2018/wordml" xmlns:w16sdtdh="http://schemas.microsoft.com/office/word/2020/wordml/sdtdatahash" xmlns:w16se="http://schemas.microsoft.com/office/word/2015/wordml/symex" xmlns:wpg="http://schemas.microsoft.com/office/word/2010/wordprocessingGroup" xmlns:wpi="http://schemas.microsoft.com/office/word/2010/wordprocessingInk" xmlns:wne="http://schemas.microsoft.com/office/word/2006/wordml" xmlns:wps="http://schemas.microsoft.com/office/word/2010/wordprocessingShape" mc:Ignorable="w14 w15 w16se w16cid w16 w16cex w16sdtdh wp14">
-  <w:abstractNum w:abstractNumId="0" w15:restartNumberingAfterBreak="0">
+<w:numbering xmlns:wpc="http://schemas.microsoft.com/office/word/2010/wordprocessingCanvas" xmlns:mc="http://schemas.openxmlformats.org/markup-compatibility/2006" xmlns:o="urn:schemas-microsoft-com:office:office" xmlns:r="http://schemas.openxmlformats.org/officeDocument/2006/relationships" xmlns:m="http://schemas.openxmlformats.org/officeDocument/2006/math" xmlns:v="urn:schemas-microsoft-com:vml" xmlns:wp14="http://schemas.microsoft.com/office/word/2010/wordprocessingDrawing" xmlns:wp="http://schemas.openxmlformats.org/drawingml/2006/wordprocessingDrawing" xmlns:w10="urn:schemas-microsoft-com:office:word" xmlns:w="http://schemas.openxmlformats.org/wordprocessingml/2006/main" xmlns:w14="http://schemas.microsoft.com/office/word/2010/wordml" xmlns:w15="http://schemas.microsoft.com/office/word/2012/wordml" xmlns:wpg="http://schemas.microsoft.com/office/word/2010/wordprocessingGroup" xmlns:wpi="http://schemas.microsoft.com/office/word/2010/wordprocessingInk" xmlns:wne="http://schemas.microsoft.com/office/word/2006/wordml" xmlns:wps="http://schemas.microsoft.com/office/word/2010/wordprocessingShape" mc:Ignorable="w14 w15 wp14">
+  <w:abstractNum w:abstractNumId="0">
     <w:nsid w:val="7E2B0219"/>
     <w:multiLevelType w:val="multilevel"/>
     <w:tmpl w:val="6FC8C0B2"/>
@@ -2249,14 +2500,14 @@
       </w:pPr>
     </w:lvl>
   </w:abstractNum>
-  <w:num w:numId="1" w16cid:durableId="846139170">
+  <w:num w:numId="1">
     <w:abstractNumId w:val="0"/>
   </w:num>
 </w:numbering>
 </file>
 
 <file path=word/styles.xml><?xml version="1.0" encoding="utf-8"?>
-<w:styles xmlns:mc="http://schemas.openxmlformats.org/markup-compatibility/2006" xmlns:r="http://schemas.openxmlformats.org/officeDocument/2006/relationships" xmlns:w="http://schemas.openxmlformats.org/wordprocessingml/2006/main" xmlns:w14="http://schemas.microsoft.com/office/word/2010/wordml" xmlns:w15="http://schemas.microsoft.com/office/word/2012/wordml" xmlns:w16cex="http://schemas.microsoft.com/office/word/2018/wordml/cex" xmlns:w16cid="http://schemas.microsoft.com/office/word/2016/wordml/cid" xmlns:w16="http://schemas.microsoft.com/office/word/2018/wordml" xmlns:w16sdtdh="http://schemas.microsoft.com/office/word/2020/wordml/sdtdatahash" xmlns:w16se="http://schemas.microsoft.com/office/word/2015/wordml/symex" mc:Ignorable="w14 w15 w16se w16cid w16 w16cex w16sdtdh">
+<w:styles xmlns:mc="http://schemas.openxmlformats.org/markup-compatibility/2006" xmlns:r="http://schemas.openxmlformats.org/officeDocument/2006/relationships" xmlns:w="http://schemas.openxmlformats.org/wordprocessingml/2006/main" xmlns:w14="http://schemas.microsoft.com/office/word/2010/wordml" xmlns:w15="http://schemas.microsoft.com/office/word/2012/wordml" mc:Ignorable="w14 w15">
   <w:docDefaults>
     <w:rPrDefault>
       <w:rPr>
@@ -2272,7 +2523,7 @@
       </w:pPr>
     </w:pPrDefault>
   </w:docDefaults>
-  <w:latentStyles w:defLockedState="0" w:defUIPriority="99" w:defSemiHidden="0" w:defUnhideWhenUsed="0" w:defQFormat="0" w:count="376">
+  <w:latentStyles w:defLockedState="0" w:defUIPriority="99" w:defSemiHidden="0" w:defUnhideWhenUsed="0" w:defQFormat="0" w:count="371">
     <w:lsdException w:name="Normal" w:uiPriority="0" w:qFormat="1"/>
     <w:lsdException w:name="heading 1" w:uiPriority="9" w:qFormat="1"/>
     <w:lsdException w:name="heading 2" w:semiHidden="1" w:uiPriority="9" w:unhideWhenUsed="1" w:qFormat="1"/>
@@ -2644,11 +2895,6 @@
     <w:lsdException w:name="List Table 5 Dark Accent 6" w:uiPriority="50"/>
     <w:lsdException w:name="List Table 6 Colorful Accent 6" w:uiPriority="51"/>
     <w:lsdException w:name="List Table 7 Colorful Accent 6" w:uiPriority="52"/>
-    <w:lsdException w:name="Mention" w:semiHidden="1" w:unhideWhenUsed="1"/>
-    <w:lsdException w:name="Smart Hyperlink" w:semiHidden="1" w:unhideWhenUsed="1"/>
-    <w:lsdException w:name="Hashtag" w:semiHidden="1" w:unhideWhenUsed="1"/>
-    <w:lsdException w:name="Unresolved Mention" w:semiHidden="1" w:unhideWhenUsed="1"/>
-    <w:lsdException w:name="Smart Link" w:semiHidden="1" w:unhideWhenUsed="1"/>
   </w:latentStyles>
   <w:style w:type="paragraph" w:default="1" w:styleId="Normal">
     <w:name w:val="Normal"/>
@@ -3076,7 +3322,7 @@
 </file>
 
 <file path=customXml/itemProps1.xml><?xml version="1.0" encoding="utf-8"?>
-<ds:datastoreItem xmlns:ds="http://schemas.openxmlformats.org/officeDocument/2006/customXml" ds:itemID="{5314E751-1C49-4209-8884-38FEBC427CA7}">
+<ds:datastoreItem xmlns:ds="http://schemas.openxmlformats.org/officeDocument/2006/customXml" ds:itemID="{3131CF33-645A-416A-BD9E-B1FEEE82D8D7}">
   <ds:schemaRefs>
     <ds:schemaRef ds:uri="http://schemas.openxmlformats.org/officeDocument/2006/bibliography"/>
   </ds:schemaRefs>

</xml_diff>